<commit_message>
sean lahman not sam
</commit_message>
<xml_diff>
--- a/CapstoneP1/ReportOuts/CapstoneProject1MilestoneReport.docx
+++ b/CapstoneP1/ReportOuts/CapstoneProject1MilestoneReport.docx
@@ -489,10 +489,10 @@
           <w:noProof/>
         </w:rPr>
         <w:drawing>
-          <wp:inline distT="0" distB="0" distL="0" distR="0" wp14:anchorId="1AED5012" wp14:editId="1FECCC5D">
-            <wp:extent cx="4393747" cy="2292824"/>
-            <wp:effectExtent l="0" t="0" r="6985" b="0"/>
-            <wp:docPr id="22" name="Picture 22"/>
+          <wp:inline distT="0" distB="0" distL="0" distR="0" wp14:anchorId="0AC37517" wp14:editId="67A344CD">
+            <wp:extent cx="4376057" cy="2456389"/>
+            <wp:effectExtent l="0" t="0" r="5715" b="1270"/>
+            <wp:docPr id="5" name="Picture 5"/>
             <wp:cNvGraphicFramePr>
               <a:graphicFrameLocks xmlns:a="http://schemas.openxmlformats.org/drawingml/2006/main" noChangeAspect="1"/>
             </wp:cNvGraphicFramePr>
@@ -512,7 +512,7 @@
                   <pic:spPr>
                     <a:xfrm>
                       <a:off x="0" y="0"/>
-                      <a:ext cx="4418676" cy="2305833"/>
+                      <a:ext cx="4382031" cy="2459742"/>
                     </a:xfrm>
                     <a:prstGeom prst="rect">
                       <a:avLst/>
@@ -604,10 +604,10 @@
           <w:noProof/>
         </w:rPr>
         <w:drawing>
-          <wp:inline distT="0" distB="0" distL="0" distR="0" wp14:anchorId="42F44A22" wp14:editId="24990577">
-            <wp:extent cx="4448222" cy="2803525"/>
-            <wp:effectExtent l="0" t="0" r="9525" b="0"/>
-            <wp:docPr id="10" name="Picture 10"/>
+          <wp:inline distT="0" distB="0" distL="0" distR="0" wp14:anchorId="1125818E" wp14:editId="1D4164C4">
+            <wp:extent cx="4197350" cy="2493818"/>
+            <wp:effectExtent l="0" t="0" r="0" b="1905"/>
+            <wp:docPr id="6" name="Picture 6"/>
             <wp:cNvGraphicFramePr>
               <a:graphicFrameLocks xmlns:a="http://schemas.openxmlformats.org/drawingml/2006/main" noChangeAspect="1"/>
             </wp:cNvGraphicFramePr>
@@ -627,7 +627,7 @@
                   <pic:spPr>
                     <a:xfrm>
                       <a:off x="0" y="0"/>
-                      <a:ext cx="4464698" cy="2813909"/>
+                      <a:ext cx="4215737" cy="2504743"/>
                     </a:xfrm>
                     <a:prstGeom prst="rect">
                       <a:avLst/>
@@ -639,6 +639,8 @@
           </wp:inline>
         </w:drawing>
       </w:r>
+      <w:bookmarkStart w:id="0" w:name="_GoBack"/>
+      <w:bookmarkEnd w:id="0"/>
     </w:p>
     <w:p>
       <w:pPr>
@@ -1662,8 +1664,6 @@
         </w:rPr>
         <w:t xml:space="preserve"> </w:t>
       </w:r>
-      <w:bookmarkStart w:id="0" w:name="_GoBack"/>
-      <w:bookmarkEnd w:id="0"/>
       <w:r>
         <w:rPr>
           <w:rFonts w:cstheme="minorHAnsi"/>
@@ -3214,6 +3214,7 @@
     <w:rsid w:val="004B2C01"/>
     <w:rsid w:val="00512D8F"/>
     <w:rsid w:val="007F109B"/>
+    <w:rsid w:val="00C73445"/>
     <w:rsid w:val="00DA7FA6"/>
     <w:rsid w:val="00DE1071"/>
     <w:rsid w:val="00DE7519"/>

</xml_diff>

<commit_message>
added sentences to let viewer know that links to nbviewer might get API number exceeded error
</commit_message>
<xml_diff>
--- a/CapstoneP1/ReportOuts/CapstoneProject1MilestoneReport.docx
+++ b/CapstoneP1/ReportOuts/CapstoneProject1MilestoneReport.docx
@@ -97,12 +97,36 @@
     </w:p>
     <w:p>
       <w:r>
-        <w:t>Quote from Bobby Bragan (baseball manager – 1940’s) – “Say you were standing with one foot in the oven and one foot in the ice bucket.  According to the percentage people, you should be perfectly comfortable.”</w:t>
-      </w:r>
-    </w:p>
-    <w:p>
-      <w:r>
-        <w:t>Quote from Leonard Koppett (A Thinking Mans Guide to Baseball – 1967) – “Statistics are the lifeblood of baseball.  In no other sport are so many available and studied so assiduously by participants and fans.  Much of the game’s appeal, as a conversation piece, lies in the opportunity the fans get to backup up opinions and arguments with convincing figures, and it is entirely possible that more American boys have mastered long division by dealing with batting averages than in any other way.”</w:t>
+        <w:t xml:space="preserve">Quote from Bobby </w:t>
+      </w:r>
+      <w:proofErr w:type="spellStart"/>
+      <w:r>
+        <w:t>Bragan</w:t>
+      </w:r>
+      <w:proofErr w:type="spellEnd"/>
+      <w:r>
+        <w:t xml:space="preserve"> (baseball manager – 1940’s) – “Say you were standing with one foot in the oven and one foot in the ice bucket.  According to the percentage people, you should be perfectly comfortable.”</w:t>
+      </w:r>
+    </w:p>
+    <w:p>
+      <w:r>
+        <w:t xml:space="preserve">Quote from Leonard </w:t>
+      </w:r>
+      <w:proofErr w:type="spellStart"/>
+      <w:r>
+        <w:t>Koppett</w:t>
+      </w:r>
+      <w:proofErr w:type="spellEnd"/>
+      <w:r>
+        <w:t xml:space="preserve"> (A Thinking </w:t>
+      </w:r>
+      <w:proofErr w:type="spellStart"/>
+      <w:r>
+        <w:t>Mans</w:t>
+      </w:r>
+      <w:proofErr w:type="spellEnd"/>
+      <w:r>
+        <w:t xml:space="preserve"> Guide to Baseball – 1967) – “Statistics are the lifeblood of baseball.  In no other sport are so many available and studied so assiduously by participants and fans.  Much of the game’s appeal, as a conversation piece, lies in the opportunity the fans get to backup up opinions and arguments with convincing figures, and it is entirely possible that more American boys have mastered long division by dealing with batting averages than in any other way.”</w:t>
       </w:r>
     </w:p>
     <w:p>
@@ -370,13 +394,77 @@
         <w:t>∑</w:t>
       </w:r>
       <w:r>
-        <w:t xml:space="preserve"> ( (nSingle * 1) + (nDoubles * 2) + (nTriple * 3) + (nHomeRuns * 4) )</w:t>
+        <w:t xml:space="preserve"> ( (</w:t>
+      </w:r>
+      <w:proofErr w:type="spellStart"/>
+      <w:r>
+        <w:t>nSingle</w:t>
+      </w:r>
+      <w:proofErr w:type="spellEnd"/>
+      <w:r>
+        <w:t xml:space="preserve"> * 1) + (</w:t>
+      </w:r>
+      <w:proofErr w:type="spellStart"/>
+      <w:r>
+        <w:t>nDoubles</w:t>
+      </w:r>
+      <w:proofErr w:type="spellEnd"/>
+      <w:r>
+        <w:t xml:space="preserve"> * 2) + (</w:t>
+      </w:r>
+      <w:proofErr w:type="spellStart"/>
+      <w:r>
+        <w:t>nTriple</w:t>
+      </w:r>
+      <w:proofErr w:type="spellEnd"/>
+      <w:r>
+        <w:t xml:space="preserve"> * 3) + (</w:t>
+      </w:r>
+      <w:proofErr w:type="spellStart"/>
+      <w:r>
+        <w:t>nHomeRuns</w:t>
+      </w:r>
+      <w:proofErr w:type="spellEnd"/>
+      <w:r>
+        <w:t xml:space="preserve"> * 4) )</w:t>
       </w:r>
       <w:r>
         <w:t xml:space="preserve"> </w:t>
       </w:r>
       <w:r>
-        <w:t xml:space="preserve"> where nSingles is the number of singles, nDoubles is the number of doubles, nTriple is the number of triples and nHomeRuns is the number of home runs.</w:t>
+        <w:t xml:space="preserve"> where </w:t>
+      </w:r>
+      <w:proofErr w:type="spellStart"/>
+      <w:r>
+        <w:t>nSingles</w:t>
+      </w:r>
+      <w:proofErr w:type="spellEnd"/>
+      <w:r>
+        <w:t xml:space="preserve"> is the number of singles, </w:t>
+      </w:r>
+      <w:proofErr w:type="spellStart"/>
+      <w:r>
+        <w:t>nDoubles</w:t>
+      </w:r>
+      <w:proofErr w:type="spellEnd"/>
+      <w:r>
+        <w:t xml:space="preserve"> is the number of doubles, </w:t>
+      </w:r>
+      <w:proofErr w:type="spellStart"/>
+      <w:r>
+        <w:t>nTriple</w:t>
+      </w:r>
+      <w:proofErr w:type="spellEnd"/>
+      <w:r>
+        <w:t xml:space="preserve"> is the number of triples and </w:t>
+      </w:r>
+      <w:proofErr w:type="spellStart"/>
+      <w:r>
+        <w:t>nHomeRuns</w:t>
+      </w:r>
+      <w:proofErr w:type="spellEnd"/>
+      <w:r>
+        <w:t xml:space="preserve"> is the number of home runs.</w:t>
       </w:r>
     </w:p>
     <w:p>
@@ -427,13 +515,34 @@
         <w:t xml:space="preserve"> the above atomic</w:t>
       </w:r>
       <w:r>
-        <w:t xml:space="preserve"> data elements such as hits, at bats, etc</w:t>
-      </w:r>
-      <w:r>
-        <w:t xml:space="preserve"> are available and therefore OPS, OBP and SLG can be computed.  Thanks to Sean Lahman and others</w:t>
-      </w:r>
-      <w:r>
-        <w:t>, they have created a database with yearly baseball statistics from 1871 to 2018.  The database has copyright 1996-2018 by Sean Lahman.  I have read the license agreement which is licen</w:t>
+        <w:t xml:space="preserve"> data elements such as hits, at bats, </w:t>
+      </w:r>
+      <w:proofErr w:type="spellStart"/>
+      <w:r>
+        <w:t>etc</w:t>
+      </w:r>
+      <w:proofErr w:type="spellEnd"/>
+      <w:r>
+        <w:t xml:space="preserve"> are available and therefore OPS, OBP and SLG can be computed.  Thanks to Sean </w:t>
+      </w:r>
+      <w:proofErr w:type="spellStart"/>
+      <w:r>
+        <w:t>Lahman</w:t>
+      </w:r>
+      <w:proofErr w:type="spellEnd"/>
+      <w:r>
+        <w:t xml:space="preserve"> and others</w:t>
+      </w:r>
+      <w:r>
+        <w:t xml:space="preserve">, they have created a database with yearly baseball statistics from 1871 to 2018.  The database has copyright 1996-2018 by Sean </w:t>
+      </w:r>
+      <w:proofErr w:type="spellStart"/>
+      <w:r>
+        <w:t>Lahman</w:t>
+      </w:r>
+      <w:proofErr w:type="spellEnd"/>
+      <w:r>
+        <w:t>.  I have read the license agreement which is licen</w:t>
       </w:r>
       <w:r>
         <w:t>s</w:t>
@@ -457,7 +566,15 @@
     <w:p>
       <w:r>
         <w:lastRenderedPageBreak/>
-        <w:t>Tony La Russa (ex St. Louis Cardinal Manager) has been quoted as saying (paraphrased) “you may not agree with me, but you don’t have all of the information that I have”.  Now we do.</w:t>
+        <w:t xml:space="preserve">Tony La </w:t>
+      </w:r>
+      <w:proofErr w:type="spellStart"/>
+      <w:r>
+        <w:t>Russa</w:t>
+      </w:r>
+      <w:proofErr w:type="spellEnd"/>
+      <w:r>
+        <w:t xml:space="preserve"> (ex St. Louis Cardinal Manager) has been quoted as saying (paraphrased) “you may not agree with me, but you don’t have all of the information that I have”.  Now we do.</w:t>
       </w:r>
     </w:p>
     <w:p>
@@ -541,7 +658,15 @@
         <w:t>ean</w:t>
       </w:r>
       <w:r>
-        <w:t xml:space="preserve"> Lahman site and staged for loading.  There were three main data entities that were loaded: Batting, Player and Position data.  Why only use data from 1954 when data was available from 1871 onwards?  The sacrifice fly was not tracked consistently until 1954.  According to Wikipedia, </w:t>
+        <w:t xml:space="preserve"> </w:t>
+      </w:r>
+      <w:proofErr w:type="spellStart"/>
+      <w:r>
+        <w:t>Lahman</w:t>
+      </w:r>
+      <w:proofErr w:type="spellEnd"/>
+      <w:r>
+        <w:t xml:space="preserve"> site and staged for loading.  There were three main data entities that were loaded: Batting, Player and Position data.  Why only use data from 1954 when data was available from 1871 onwards?  The sacrifice fly was not tracked consistently until 1954.  According to Wikipedia, </w:t>
       </w:r>
       <w:r>
         <w:rPr>
@@ -655,7 +780,25 @@
           <w:shd w:val="clear" w:color="auto" w:fill="FFFFFF"/>
         </w:rPr>
         <w:lastRenderedPageBreak/>
-        <w:t xml:space="preserve">A data quality assessment was performed, the three entities were joined, additional columns were added and the DataFrame was written to a CSV file to be used in downstream processes.  </w:t>
+        <w:t xml:space="preserve">A data quality assessment was performed, the three entities were joined, additional columns were added and the </w:t>
+      </w:r>
+      <w:proofErr w:type="spellStart"/>
+      <w:r>
+        <w:rPr>
+          <w:rFonts w:cstheme="minorHAnsi"/>
+          <w:color w:val="222222"/>
+          <w:shd w:val="clear" w:color="auto" w:fill="FFFFFF"/>
+        </w:rPr>
+        <w:t>DataFrame</w:t>
+      </w:r>
+      <w:proofErr w:type="spellEnd"/>
+      <w:r>
+        <w:rPr>
+          <w:rFonts w:cstheme="minorHAnsi"/>
+          <w:color w:val="222222"/>
+          <w:shd w:val="clear" w:color="auto" w:fill="FFFFFF"/>
+        </w:rPr>
+        <w:t xml:space="preserve"> was written to a CSV file to be used in downstream processes.  </w:t>
       </w:r>
       <w:r>
         <w:rPr>
@@ -669,9 +812,7 @@
     <w:p>
       <w:pPr>
         <w:rPr>
-          <w:rFonts w:cstheme="minorHAnsi"/>
-          <w:color w:val="222222"/>
-          <w:shd w:val="clear" w:color="auto" w:fill="FFFFFF"/>
+          <w:rStyle w:val="Hyperlink"/>
         </w:rPr>
       </w:pPr>
       <w:hyperlink r:id="rId9" w:history="1">
@@ -687,6 +828,39 @@
       <w:pPr>
         <w:rPr>
           <w:rFonts w:cstheme="minorHAnsi"/>
+          <w:color w:val="0000FF"/>
+          <w:u w:val="single"/>
+        </w:rPr>
+      </w:pPr>
+      <w:r>
+        <w:rPr>
+          <w:rFonts w:cstheme="minorHAnsi"/>
+          <w:color w:val="333333"/>
+          <w:shd w:val="clear" w:color="auto" w:fill="FFFFFF"/>
+        </w:rPr>
+        <w:t>If you get an error, it is likely caused by “</w:t>
+      </w:r>
+      <w:r>
+        <w:rPr>
+          <w:rFonts w:cstheme="minorHAnsi"/>
+          <w:color w:val="333333"/>
+          <w:shd w:val="clear" w:color="auto" w:fill="FFFFFF"/>
+        </w:rPr>
+        <w:t>GitHub API rate limit exceeded</w:t>
+      </w:r>
+      <w:r>
+        <w:rPr>
+          <w:rFonts w:cstheme="minorHAnsi"/>
+          <w:color w:val="333333"/>
+          <w:shd w:val="clear" w:color="auto" w:fill="FFFFFF"/>
+        </w:rPr>
+        <w:t>”.  You’ll have to try later.</w:t>
+      </w:r>
+    </w:p>
+    <w:p>
+      <w:pPr>
+        <w:rPr>
+          <w:rFonts w:cstheme="minorHAnsi"/>
           <w:color w:val="222222"/>
           <w:shd w:val="clear" w:color="auto" w:fill="FFFFFF"/>
         </w:rPr>
@@ -713,7 +887,25 @@
           <w:color w:val="222222"/>
           <w:shd w:val="clear" w:color="auto" w:fill="FFFFFF"/>
         </w:rPr>
-        <w:t xml:space="preserve">.  The following diagram defines the data validation process.   In order to independently validate the Lahman data after </w:t>
+        <w:t xml:space="preserve">.  The following diagram defines the data validation process.   In order to independently validate the </w:t>
+      </w:r>
+      <w:proofErr w:type="spellStart"/>
+      <w:r>
+        <w:rPr>
+          <w:rFonts w:cstheme="minorHAnsi"/>
+          <w:color w:val="222222"/>
+          <w:shd w:val="clear" w:color="auto" w:fill="FFFFFF"/>
+        </w:rPr>
+        <w:t>Lahman</w:t>
+      </w:r>
+      <w:proofErr w:type="spellEnd"/>
+      <w:r>
+        <w:rPr>
+          <w:rFonts w:cstheme="minorHAnsi"/>
+          <w:color w:val="222222"/>
+          <w:shd w:val="clear" w:color="auto" w:fill="FFFFFF"/>
+        </w:rPr>
+        <w:t xml:space="preserve"> data after </w:t>
       </w:r>
       <w:r>
         <w:rPr>
@@ -729,15 +921,69 @@
           <w:color w:val="222222"/>
           <w:shd w:val="clear" w:color="auto" w:fill="FFFFFF"/>
         </w:rPr>
-        <w:t xml:space="preserve"> the data wrangling was performed, the FanGraphs API was used.  The pybaseball package integrated the FanGraph API.  All that was needed was a function call which implemented the API</w:t>
-      </w:r>
-      <w:r>
-        <w:rPr>
-          <w:rFonts w:cstheme="minorHAnsi"/>
-          <w:color w:val="222222"/>
-          <w:shd w:val="clear" w:color="auto" w:fill="FFFFFF"/>
-        </w:rPr>
-        <w:t xml:space="preserve"> which was provided by the pybaseball package.</w:t>
+        <w:t xml:space="preserve"> the data wrangling was performed, the FanGraphs API was used.  The </w:t>
+      </w:r>
+      <w:proofErr w:type="spellStart"/>
+      <w:r>
+        <w:rPr>
+          <w:rFonts w:cstheme="minorHAnsi"/>
+          <w:color w:val="222222"/>
+          <w:shd w:val="clear" w:color="auto" w:fill="FFFFFF"/>
+        </w:rPr>
+        <w:t>pybaseball</w:t>
+      </w:r>
+      <w:proofErr w:type="spellEnd"/>
+      <w:r>
+        <w:rPr>
+          <w:rFonts w:cstheme="minorHAnsi"/>
+          <w:color w:val="222222"/>
+          <w:shd w:val="clear" w:color="auto" w:fill="FFFFFF"/>
+        </w:rPr>
+        <w:t xml:space="preserve"> package integrated the </w:t>
+      </w:r>
+      <w:proofErr w:type="spellStart"/>
+      <w:r>
+        <w:rPr>
+          <w:rFonts w:cstheme="minorHAnsi"/>
+          <w:color w:val="222222"/>
+          <w:shd w:val="clear" w:color="auto" w:fill="FFFFFF"/>
+        </w:rPr>
+        <w:t>FanGraph</w:t>
+      </w:r>
+      <w:proofErr w:type="spellEnd"/>
+      <w:r>
+        <w:rPr>
+          <w:rFonts w:cstheme="minorHAnsi"/>
+          <w:color w:val="222222"/>
+          <w:shd w:val="clear" w:color="auto" w:fill="FFFFFF"/>
+        </w:rPr>
+        <w:t xml:space="preserve"> API.  All that was needed was a function call which implemented the API</w:t>
+      </w:r>
+      <w:r>
+        <w:rPr>
+          <w:rFonts w:cstheme="minorHAnsi"/>
+          <w:color w:val="222222"/>
+          <w:shd w:val="clear" w:color="auto" w:fill="FFFFFF"/>
+        </w:rPr>
+        <w:t xml:space="preserve"> which was provided by the </w:t>
+      </w:r>
+      <w:proofErr w:type="spellStart"/>
+      <w:r>
+        <w:rPr>
+          <w:rFonts w:cstheme="minorHAnsi"/>
+          <w:color w:val="222222"/>
+          <w:shd w:val="clear" w:color="auto" w:fill="FFFFFF"/>
+        </w:rPr>
+        <w:t>pybaseball</w:t>
+      </w:r>
+      <w:proofErr w:type="spellEnd"/>
+      <w:r>
+        <w:rPr>
+          <w:rFonts w:cstheme="minorHAnsi"/>
+          <w:color w:val="222222"/>
+          <w:shd w:val="clear" w:color="auto" w:fill="FFFFFF"/>
+        </w:rPr>
+        <w:t xml:space="preserve"> package.</w:t>
       </w:r>
     </w:p>
     <w:p>
@@ -804,7 +1050,25 @@
           <w:color w:val="222222"/>
           <w:shd w:val="clear" w:color="auto" w:fill="FFFFFF"/>
         </w:rPr>
-        <w:t xml:space="preserve">All the wrangled Lahman </w:t>
+        <w:t xml:space="preserve">All the wrangled </w:t>
+      </w:r>
+      <w:proofErr w:type="spellStart"/>
+      <w:r>
+        <w:rPr>
+          <w:rFonts w:cstheme="minorHAnsi"/>
+          <w:color w:val="222222"/>
+          <w:shd w:val="clear" w:color="auto" w:fill="FFFFFF"/>
+        </w:rPr>
+        <w:t>Lahman</w:t>
+      </w:r>
+      <w:proofErr w:type="spellEnd"/>
+      <w:r>
+        <w:rPr>
+          <w:rFonts w:cstheme="minorHAnsi"/>
+          <w:color w:val="222222"/>
+          <w:shd w:val="clear" w:color="auto" w:fill="FFFFFF"/>
+        </w:rPr>
+        <w:t xml:space="preserve"> </w:t>
       </w:r>
       <w:r>
         <w:rPr>
@@ -866,9 +1130,7 @@
     <w:p>
       <w:pPr>
         <w:rPr>
-          <w:rFonts w:cstheme="minorHAnsi"/>
-          <w:color w:val="222222"/>
-          <w:shd w:val="clear" w:color="auto" w:fill="FFFFFF"/>
+          <w:rStyle w:val="Hyperlink"/>
         </w:rPr>
       </w:pPr>
       <w:hyperlink r:id="rId11" w:history="1">
@@ -884,17 +1146,68 @@
       <w:pPr>
         <w:rPr>
           <w:rFonts w:cstheme="minorHAnsi"/>
-          <w:color w:val="222222"/>
-          <w:shd w:val="clear" w:color="auto" w:fill="FFFFFF"/>
-        </w:rPr>
-      </w:pPr>
-      <w:r>
-        <w:rPr>
-          <w:rFonts w:cstheme="minorHAnsi"/>
-          <w:color w:val="222222"/>
-          <w:shd w:val="clear" w:color="auto" w:fill="FFFFFF"/>
-        </w:rPr>
-        <w:t xml:space="preserve">The third step in the process was Data Visualization.   During this step, EDA was performed.  To make it interesting, a Fox Sports article listed the top contracts in MLB which listed the dollar amount of the contract, the duration of the contract and when it was signed.   This data was manually entered into a spreadsheet, loaded and integrated with the wrangled Lahman data.  </w:t>
+          <w:color w:val="0000FF"/>
+          <w:u w:val="single"/>
+        </w:rPr>
+      </w:pPr>
+      <w:r>
+        <w:rPr>
+          <w:rFonts w:cstheme="minorHAnsi"/>
+          <w:color w:val="333333"/>
+          <w:shd w:val="clear" w:color="auto" w:fill="FFFFFF"/>
+        </w:rPr>
+        <w:t>If you get an error, it is likely caused by “</w:t>
+      </w:r>
+      <w:r>
+        <w:rPr>
+          <w:rFonts w:cstheme="minorHAnsi"/>
+          <w:color w:val="333333"/>
+          <w:shd w:val="clear" w:color="auto" w:fill="FFFFFF"/>
+        </w:rPr>
+        <w:t>GitHub API rate limit exceeded</w:t>
+      </w:r>
+      <w:r>
+        <w:rPr>
+          <w:rFonts w:cstheme="minorHAnsi"/>
+          <w:color w:val="333333"/>
+          <w:shd w:val="clear" w:color="auto" w:fill="FFFFFF"/>
+        </w:rPr>
+        <w:t>”.  You’ll have to try later.</w:t>
+      </w:r>
+    </w:p>
+    <w:p>
+      <w:pPr>
+        <w:rPr>
+          <w:rFonts w:cstheme="minorHAnsi"/>
+          <w:color w:val="222222"/>
+          <w:shd w:val="clear" w:color="auto" w:fill="FFFFFF"/>
+        </w:rPr>
+      </w:pPr>
+      <w:r>
+        <w:rPr>
+          <w:rFonts w:cstheme="minorHAnsi"/>
+          <w:color w:val="222222"/>
+          <w:shd w:val="clear" w:color="auto" w:fill="FFFFFF"/>
+        </w:rPr>
+        <w:t xml:space="preserve">The third step in the process was Data Visualization.   During this step, EDA was performed.  To make it interesting, a Fox Sports article listed the top contracts in MLB which listed the dollar amount of the contract, the duration of the contract and when it was signed.   This data was manually entered into a spreadsheet, loaded and integrated with the wrangled </w:t>
+      </w:r>
+      <w:proofErr w:type="spellStart"/>
+      <w:r>
+        <w:rPr>
+          <w:rFonts w:cstheme="minorHAnsi"/>
+          <w:color w:val="222222"/>
+          <w:shd w:val="clear" w:color="auto" w:fill="FFFFFF"/>
+        </w:rPr>
+        <w:t>Lahman</w:t>
+      </w:r>
+      <w:proofErr w:type="spellEnd"/>
+      <w:r>
+        <w:rPr>
+          <w:rFonts w:cstheme="minorHAnsi"/>
+          <w:color w:val="222222"/>
+          <w:shd w:val="clear" w:color="auto" w:fill="FFFFFF"/>
+        </w:rPr>
+        <w:t xml:space="preserve"> data.  </w:t>
       </w:r>
       <w:r>
         <w:rPr>
@@ -970,7 +1283,25 @@
           <w:color w:val="222222"/>
           <w:shd w:val="clear" w:color="auto" w:fill="FFFFFF"/>
         </w:rPr>
-        <w:t>Here are the links to the Fox Sports article and the link to the data visualization Jupyter Notebook.</w:t>
+        <w:t xml:space="preserve">Here are the links to the Fox Sports article and the link to the data visualization </w:t>
+      </w:r>
+      <w:proofErr w:type="spellStart"/>
+      <w:r>
+        <w:rPr>
+          <w:rFonts w:cstheme="minorHAnsi"/>
+          <w:color w:val="222222"/>
+          <w:shd w:val="clear" w:color="auto" w:fill="FFFFFF"/>
+        </w:rPr>
+        <w:t>Jupyter</w:t>
+      </w:r>
+      <w:proofErr w:type="spellEnd"/>
+      <w:r>
+        <w:rPr>
+          <w:rFonts w:cstheme="minorHAnsi"/>
+          <w:color w:val="222222"/>
+          <w:shd w:val="clear" w:color="auto" w:fill="FFFFFF"/>
+        </w:rPr>
+        <w:t xml:space="preserve"> Notebook.</w:t>
       </w:r>
     </w:p>
     <w:p>
@@ -1003,11 +1334,21 @@
       <w:pPr>
         <w:spacing w:after="0"/>
       </w:pPr>
-      <w:r>
-        <w:t>Jupyter Notebook – Data Visualizations</w:t>
-      </w:r>
-    </w:p>
-    <w:p>
+      <w:proofErr w:type="spellStart"/>
+      <w:r>
+        <w:t>Jupyter</w:t>
+      </w:r>
+      <w:proofErr w:type="spellEnd"/>
+      <w:r>
+        <w:t xml:space="preserve"> Notebook – Data Visualizations</w:t>
+      </w:r>
+    </w:p>
+    <w:p>
+      <w:pPr>
+        <w:rPr>
+          <w:rStyle w:val="Hyperlink"/>
+        </w:rPr>
+      </w:pPr>
       <w:hyperlink r:id="rId14" w:history="1">
         <w:r>
           <w:rPr>
@@ -1016,6 +1357,39 @@
           <w:t>https://nbviewer.jupyter.org/github/paulscheibal/SBDataScienceCert/blob/master/CapstoneP1/Discovery/DataStory.ipynb</w:t>
         </w:r>
       </w:hyperlink>
+    </w:p>
+    <w:p>
+      <w:pPr>
+        <w:rPr>
+          <w:rFonts w:cstheme="minorHAnsi"/>
+          <w:color w:val="0000FF"/>
+          <w:u w:val="single"/>
+        </w:rPr>
+      </w:pPr>
+      <w:r>
+        <w:rPr>
+          <w:rFonts w:cstheme="minorHAnsi"/>
+          <w:color w:val="333333"/>
+          <w:shd w:val="clear" w:color="auto" w:fill="FFFFFF"/>
+        </w:rPr>
+        <w:t>If you get an error, it is likely caused by “</w:t>
+      </w:r>
+      <w:r>
+        <w:rPr>
+          <w:rFonts w:cstheme="minorHAnsi"/>
+          <w:color w:val="333333"/>
+          <w:shd w:val="clear" w:color="auto" w:fill="FFFFFF"/>
+        </w:rPr>
+        <w:t>GitHub API rate limit exceeded</w:t>
+      </w:r>
+      <w:r>
+        <w:rPr>
+          <w:rFonts w:cstheme="minorHAnsi"/>
+          <w:color w:val="333333"/>
+          <w:shd w:val="clear" w:color="auto" w:fill="FFFFFF"/>
+        </w:rPr>
+        <w:t>”.  You’ll have to try later.</w:t>
+      </w:r>
     </w:p>
     <w:p>
       <w:r>
@@ -1098,6 +1472,7 @@
           <w:color w:val="222222"/>
           <w:shd w:val="clear" w:color="auto" w:fill="FFFFFF"/>
         </w:rPr>
+        <w:lastRenderedPageBreak/>
         <w:t>Below is the scatter plot of all MLB players from 1954 to 2018.  Note the bands of colors representing different categories of players.</w:t>
       </w:r>
     </w:p>
@@ -1114,7 +1489,6 @@
         <w:rPr>
           <w:noProof/>
         </w:rPr>
-        <w:lastRenderedPageBreak/>
         <w:drawing>
           <wp:inline distT="0" distB="0" distL="0" distR="0" wp14:anchorId="4ED47958" wp14:editId="3694DF15">
             <wp:extent cx="4879075" cy="2825750"/>
@@ -1298,7 +1672,25 @@
           <w:color w:val="222222"/>
           <w:shd w:val="clear" w:color="auto" w:fill="FFFFFF"/>
         </w:rPr>
-        <w:t>The Jupyter Notebook with the full analysis can be found by clicking on the following link:</w:t>
+        <w:t xml:space="preserve">The </w:t>
+      </w:r>
+      <w:proofErr w:type="spellStart"/>
+      <w:r>
+        <w:rPr>
+          <w:rFonts w:cstheme="minorHAnsi"/>
+          <w:color w:val="222222"/>
+          <w:shd w:val="clear" w:color="auto" w:fill="FFFFFF"/>
+        </w:rPr>
+        <w:t>Jupyter</w:t>
+      </w:r>
+      <w:proofErr w:type="spellEnd"/>
+      <w:r>
+        <w:rPr>
+          <w:rFonts w:cstheme="minorHAnsi"/>
+          <w:color w:val="222222"/>
+          <w:shd w:val="clear" w:color="auto" w:fill="FFFFFF"/>
+        </w:rPr>
+        <w:t xml:space="preserve"> Notebook with the full analysis can be found by clicking on the following link:</w:t>
       </w:r>
     </w:p>
     <w:p>
@@ -1317,7 +1709,40 @@
       </w:hyperlink>
     </w:p>
     <w:p>
-      <w:r>
+      <w:pPr>
+        <w:rPr>
+          <w:rStyle w:val="Hyperlink"/>
+          <w:rFonts w:cstheme="minorHAnsi"/>
+        </w:rPr>
+      </w:pPr>
+      <w:r>
+        <w:rPr>
+          <w:rFonts w:cstheme="minorHAnsi"/>
+          <w:color w:val="333333"/>
+          <w:shd w:val="clear" w:color="auto" w:fill="FFFFFF"/>
+        </w:rPr>
+        <w:t>If you get an error, it is likely caused by “</w:t>
+      </w:r>
+      <w:r>
+        <w:rPr>
+          <w:rFonts w:cstheme="minorHAnsi"/>
+          <w:color w:val="333333"/>
+          <w:shd w:val="clear" w:color="auto" w:fill="FFFFFF"/>
+        </w:rPr>
+        <w:t>GitHub API rate limit exceeded</w:t>
+      </w:r>
+      <w:r>
+        <w:rPr>
+          <w:rFonts w:cstheme="minorHAnsi"/>
+          <w:color w:val="333333"/>
+          <w:shd w:val="clear" w:color="auto" w:fill="FFFFFF"/>
+        </w:rPr>
+        <w:t>”.  You’ll have to try later.</w:t>
+      </w:r>
+    </w:p>
+    <w:p>
+      <w:r>
+        <w:lastRenderedPageBreak/>
         <w:t>T</w:t>
       </w:r>
       <w:r>
@@ -1338,8 +1763,6 @@
       <w:r>
         <w:t>s</w:t>
       </w:r>
-      <w:bookmarkStart w:id="0" w:name="_GoBack"/>
-      <w:bookmarkEnd w:id="0"/>
       <w:r>
         <w:t xml:space="preserve"> regarding steroid usage.</w:t>
       </w:r>
@@ -1349,14 +1772,21 @@
         <w:spacing w:after="0"/>
       </w:pPr>
       <w:r>
-        <w:lastRenderedPageBreak/>
         <w:t xml:space="preserve">The following is a scatter plot showing high performing players with an average OPS of .8334 or higher.  Overlaid on the plot is a predictive curve using the </w:t>
       </w:r>
       <w:r>
         <w:t>NumPy</w:t>
       </w:r>
       <w:r>
-        <w:t xml:space="preserve"> ployfit function.  This function fits a curve over the data that minimizes the squared error.   In addition, Paul Goldschmidt’s performance is plotted as well.  2019 was a transition year for Paul as he was traded to the St. Louis Cardinals from the Arizona Diamondbacks and his performance numbers were lower than expected (OPS of .821) </w:t>
+        <w:t xml:space="preserve"> </w:t>
+      </w:r>
+      <w:proofErr w:type="spellStart"/>
+      <w:r>
+        <w:t>ployfit</w:t>
+      </w:r>
+      <w:proofErr w:type="spellEnd"/>
+      <w:r>
+        <w:t xml:space="preserve"> function.  This function fits a curve over the data that minimizes the squared error.   In addition, Paul Goldschmidt’s performance is plotted as well.  2019 was a transition year for Paul as he was traded to the St. Louis Cardinals from the Arizona Diamondbacks and his performance numbers were lower than expected (OPS of .821) </w:t>
       </w:r>
       <w:r>
         <w:t xml:space="preserve">which may be </w:t>
@@ -1439,9 +1869,9 @@
           <w:noProof/>
         </w:rPr>
         <w:drawing>
-          <wp:inline distT="0" distB="0" distL="0" distR="0" wp14:anchorId="4023F9E2" wp14:editId="35334825">
-            <wp:extent cx="5943251" cy="2872853"/>
-            <wp:effectExtent l="0" t="0" r="635" b="3810"/>
+          <wp:inline distT="0" distB="0" distL="0" distR="0" wp14:anchorId="4023F9E2" wp14:editId="5F704C22">
+            <wp:extent cx="5942965" cy="2457450"/>
+            <wp:effectExtent l="0" t="0" r="635" b="0"/>
             <wp:docPr id="17" name="Picture 17"/>
             <wp:cNvGraphicFramePr>
               <a:graphicFrameLocks xmlns:a="http://schemas.openxmlformats.org/drawingml/2006/main" noChangeAspect="1"/>
@@ -1462,7 +1892,7 @@
                   <pic:spPr>
                     <a:xfrm>
                       <a:off x="0" y="0"/>
-                      <a:ext cx="5950104" cy="2876166"/>
+                      <a:ext cx="5950114" cy="2460406"/>
                     </a:xfrm>
                     <a:prstGeom prst="rect">
                       <a:avLst/>
@@ -1501,9 +1931,9 @@
           <w:noProof/>
         </w:rPr>
         <w:drawing>
-          <wp:inline distT="0" distB="0" distL="0" distR="0" wp14:anchorId="12D73122" wp14:editId="5EC7485E">
-            <wp:extent cx="5941657" cy="2674961"/>
-            <wp:effectExtent l="0" t="0" r="2540" b="0"/>
+          <wp:inline distT="0" distB="0" distL="0" distR="0" wp14:anchorId="12D73122" wp14:editId="61065158">
+            <wp:extent cx="5940901" cy="2514600"/>
+            <wp:effectExtent l="0" t="0" r="3175" b="0"/>
             <wp:docPr id="18" name="Picture 18"/>
             <wp:cNvGraphicFramePr>
               <a:graphicFrameLocks xmlns:a="http://schemas.openxmlformats.org/drawingml/2006/main" noChangeAspect="1"/>
@@ -1524,7 +1954,7 @@
                   <pic:spPr>
                     <a:xfrm>
                       <a:off x="0" y="0"/>
-                      <a:ext cx="5965405" cy="2685652"/>
+                      <a:ext cx="5968273" cy="2526186"/>
                     </a:xfrm>
                     <a:prstGeom prst="rect">
                       <a:avLst/>
@@ -1536,6 +1966,8 @@
           </wp:inline>
         </w:drawing>
       </w:r>
+      <w:bookmarkStart w:id="0" w:name="_GoBack"/>
+      <w:bookmarkEnd w:id="0"/>
     </w:p>
     <w:p>
       <w:pPr>
@@ -1600,7 +2032,25 @@
           <w:color w:val="222222"/>
           <w:shd w:val="clear" w:color="auto" w:fill="FFFFFF"/>
         </w:rPr>
-        <w:t xml:space="preserve"> using NumPy’s polyfit function.  </w:t>
+        <w:t xml:space="preserve"> using NumPy’s </w:t>
+      </w:r>
+      <w:proofErr w:type="spellStart"/>
+      <w:r>
+        <w:rPr>
+          <w:rFonts w:cstheme="minorHAnsi"/>
+          <w:color w:val="222222"/>
+          <w:shd w:val="clear" w:color="auto" w:fill="FFFFFF"/>
+        </w:rPr>
+        <w:t>polyfit</w:t>
+      </w:r>
+      <w:proofErr w:type="spellEnd"/>
+      <w:r>
+        <w:rPr>
+          <w:rFonts w:cstheme="minorHAnsi"/>
+          <w:color w:val="222222"/>
+          <w:shd w:val="clear" w:color="auto" w:fill="FFFFFF"/>
+        </w:rPr>
+        <w:t xml:space="preserve"> function.  </w:t>
       </w:r>
       <w:r>
         <w:rPr>
@@ -2911,6 +3361,7 @@
   <w:style w:type="paragraph" w:default="1" w:styleId="Normal">
     <w:name w:val="Normal"/>
     <w:qFormat/>
+    <w:rsid w:val="007273E1"/>
   </w:style>
   <w:style w:type="character" w:default="1" w:styleId="DefaultParagraphFont">
     <w:name w:val="Default Paragraph Font"/>
@@ -3235,6 +3686,7 @@
   </w:compat>
   <w:rsids>
     <w:rsidRoot w:val="00DE7519"/>
+    <w:rsid w:val="000B7684"/>
     <w:rsid w:val="001F0F7A"/>
     <w:rsid w:val="001F7ECA"/>
     <w:rsid w:val="004B2C01"/>

</xml_diff>